<commit_message>
Trello Kép cserélés a jegyzőkönyvbe
</commit_message>
<xml_diff>
--- a/Jegyzőkönyv_TLG_SZL.docx
+++ b/Jegyzőkönyv_TLG_SZL.docx
@@ -527,10 +527,10 @@
           <w:noProof/>
         </w:rPr>
         <w:drawing>
-          <wp:inline distT="0" distB="0" distL="0" distR="0" wp14:anchorId="047B1804" wp14:editId="537A097F">
-            <wp:extent cx="5753819" cy="2885977"/>
+          <wp:inline distT="0" distB="0" distL="0" distR="0" wp14:anchorId="6F5B0069" wp14:editId="6B05195C">
+            <wp:extent cx="5760720" cy="3054350"/>
             <wp:effectExtent l="0" t="0" r="0" b="0"/>
-            <wp:docPr id="2136884137" name="Kép 1" descr="A képen szöveg, képernyőkép, Multimédiás szoftver, szoftver látható"/>
+            <wp:docPr id="2094687263" name="Kép 1" descr="A képen szöveg, képernyőkép, Multimédiás szoftver, szoftver látható&#10;&#10;Előfordulhat, hogy a mesterséges intelligencia által létrehozott tartalom helytelen."/>
             <wp:cNvGraphicFramePr>
               <a:graphicFrameLocks xmlns:a="http://schemas.openxmlformats.org/drawingml/2006/main" noChangeAspect="1"/>
             </wp:cNvGraphicFramePr>
@@ -538,7 +538,7 @@
               <a:graphicData uri="http://schemas.openxmlformats.org/drawingml/2006/picture">
                 <pic:pic xmlns:pic="http://schemas.openxmlformats.org/drawingml/2006/picture">
                   <pic:nvPicPr>
-                    <pic:cNvPr id="2136884137" name="Kép 1" descr="A képen szöveg, képernyőkép, Multimédiás szoftver, szoftver látható"/>
+                    <pic:cNvPr id="2094687263" name="Kép 1" descr="A képen szöveg, képernyőkép, Multimédiás szoftver, szoftver látható&#10;&#10;Előfordulhat, hogy a mesterséges intelligencia által létrehozott tartalom helytelen."/>
                     <pic:cNvPicPr/>
                   </pic:nvPicPr>
                   <pic:blipFill>
@@ -550,7 +550,7 @@
                   <pic:spPr>
                     <a:xfrm>
                       <a:off x="0" y="0"/>
-                      <a:ext cx="5770641" cy="2894415"/>
+                      <a:ext cx="5760720" cy="3054350"/>
                     </a:xfrm>
                     <a:prstGeom prst="rect">
                       <a:avLst/>
@@ -781,15 +781,13 @@
         </w:rPr>
         <w:t xml:space="preserve"> </w:t>
       </w:r>
-      <w:proofErr w:type="spellStart"/>
-      <w:r>
-        <w:rPr>
-          <w:sz w:val="28"/>
-          <w:szCs w:val="28"/>
-        </w:rPr>
-        <w:t>végigvezetném</w:t>
-      </w:r>
-      <w:proofErr w:type="spellEnd"/>
+      <w:r>
+        <w:rPr>
+          <w:sz w:val="28"/>
+          <w:szCs w:val="28"/>
+        </w:rPr>
+        <w:t>végig vezetném</w:t>
+      </w:r>
       <w:r>
         <w:rPr>
           <w:sz w:val="28"/>
@@ -858,6 +856,7 @@
           <w:sz w:val="28"/>
           <w:szCs w:val="28"/>
         </w:rPr>
+        <w:lastRenderedPageBreak/>
         <w:t xml:space="preserve">„Használtam egy </w:t>
       </w:r>
       <w:proofErr w:type="spellStart"/>
@@ -904,7 +903,6 @@
         <w:rPr>
           <w:noProof/>
         </w:rPr>
-        <w:lastRenderedPageBreak/>
         <w:drawing>
           <wp:inline distT="0" distB="0" distL="0" distR="0" wp14:anchorId="15AC5DB5" wp14:editId="1093AA9E">
             <wp:extent cx="2762250" cy="266700"/>
@@ -1257,26 +1255,6 @@
           <w:t>https://github.com/TothLaszloGabor/AAproject_TLG_SZL</w:t>
         </w:r>
       </w:hyperlink>
-    </w:p>
-    <w:p>
-      <w:pPr>
-        <w:pBdr>
-          <w:top w:val="single" w:sz="6" w:space="1" w:color="auto"/>
-          <w:bottom w:val="single" w:sz="6" w:space="1" w:color="auto"/>
-        </w:pBdr>
-        <w:rPr>
-          <w:sz w:val="28"/>
-          <w:szCs w:val="28"/>
-        </w:rPr>
-      </w:pPr>
-    </w:p>
-    <w:p>
-      <w:pPr>
-        <w:rPr>
-          <w:sz w:val="28"/>
-          <w:szCs w:val="28"/>
-        </w:rPr>
-      </w:pPr>
     </w:p>
     <w:p>
       <w:pPr>

</xml_diff>